<commit_message>
add link to test code
</commit_message>
<xml_diff>
--- a/meetrapporten/working/Meetrapport RGB to Grayscale - snelheid.docx
+++ b/meetrapporten/working/Meetrapport RGB to Grayscale - snelheid.docx
@@ -19,7 +19,21 @@
         <w:rPr>
           <w:lang w:val="nl-NL"/>
         </w:rPr>
-        <w:t xml:space="preserve"> RGB naar Grayscale t</w:t>
+        <w:t xml:space="preserve"> RGB naar </w:t>
+      </w:r>
+      <w:proofErr w:type="spellStart"/>
+      <w:r>
+        <w:rPr>
+          <w:lang w:val="nl-NL"/>
+        </w:rPr>
+        <w:t>Grayscale</w:t>
+      </w:r>
+      <w:proofErr w:type="spellEnd"/>
+      <w:r>
+        <w:rPr>
+          <w:lang w:val="nl-NL"/>
+        </w:rPr>
+        <w:t xml:space="preserve"> t</w:t>
       </w:r>
       <w:r>
         <w:rPr>
@@ -104,13 +118,35 @@
         <w:rPr>
           <w:lang w:val="nl-NL"/>
         </w:rPr>
-        <w:t xml:space="preserve">In dit meetrapport wordt onderzocht wat de beste methode is om een image van RGB naar Grayscale te transformeren. De methodes die worden vergeleken zijn: de </w:t>
-      </w:r>
-      <w:r>
-        <w:rPr>
-          <w:lang w:val="nl-NL"/>
-        </w:rPr>
-        <w:t xml:space="preserve">luminosity </w:t>
+        <w:t xml:space="preserve">In dit meetrapport wordt onderzocht wat de beste methode is om een image van RGB naar </w:t>
+      </w:r>
+      <w:proofErr w:type="spellStart"/>
+      <w:r>
+        <w:rPr>
+          <w:lang w:val="nl-NL"/>
+        </w:rPr>
+        <w:t>Grayscale</w:t>
+      </w:r>
+      <w:proofErr w:type="spellEnd"/>
+      <w:r>
+        <w:rPr>
+          <w:lang w:val="nl-NL"/>
+        </w:rPr>
+        <w:t xml:space="preserve"> te transformeren. De methodes die worden vergeleken zijn: de </w:t>
+      </w:r>
+      <w:proofErr w:type="spellStart"/>
+      <w:r>
+        <w:rPr>
+          <w:lang w:val="nl-NL"/>
+        </w:rPr>
+        <w:t>luminosity</w:t>
+      </w:r>
+      <w:proofErr w:type="spellEnd"/>
+      <w:r>
+        <w:rPr>
+          <w:lang w:val="nl-NL"/>
+        </w:rPr>
+        <w:t xml:space="preserve"> </w:t>
       </w:r>
       <w:r>
         <w:rPr>
@@ -128,7 +164,21 @@
         <w:rPr>
           <w:lang w:val="nl-NL"/>
         </w:rPr>
-        <w:t xml:space="preserve"> de average </w:t>
+        <w:t xml:space="preserve"> de </w:t>
+      </w:r>
+      <w:proofErr w:type="spellStart"/>
+      <w:r>
+        <w:rPr>
+          <w:lang w:val="nl-NL"/>
+        </w:rPr>
+        <w:t>average</w:t>
+      </w:r>
+      <w:proofErr w:type="spellEnd"/>
+      <w:r>
+        <w:rPr>
+          <w:lang w:val="nl-NL"/>
+        </w:rPr>
+        <w:t xml:space="preserve"> </w:t>
       </w:r>
       <w:r>
         <w:rPr>
@@ -140,7 +190,21 @@
         <w:rPr>
           <w:lang w:val="nl-NL"/>
         </w:rPr>
-        <w:t xml:space="preserve">. De lightness methode </w:t>
+        <w:t xml:space="preserve">. De </w:t>
+      </w:r>
+      <w:proofErr w:type="spellStart"/>
+      <w:r>
+        <w:rPr>
+          <w:lang w:val="nl-NL"/>
+        </w:rPr>
+        <w:t>lightness</w:t>
+      </w:r>
+      <w:proofErr w:type="spellEnd"/>
+      <w:r>
+        <w:rPr>
+          <w:lang w:val="nl-NL"/>
+        </w:rPr>
+        <w:t xml:space="preserve"> methode </w:t>
       </w:r>
       <w:r>
         <w:rPr>
@@ -173,7 +237,21 @@
         <w:rPr>
           <w:lang w:val="nl-NL"/>
         </w:rPr>
-        <w:t xml:space="preserve">Er wordt verwacht dat de average-methode het beste resultaat geeft voor dit project. </w:t>
+        <w:t xml:space="preserve">Er wordt verwacht dat de </w:t>
+      </w:r>
+      <w:proofErr w:type="spellStart"/>
+      <w:r>
+        <w:rPr>
+          <w:lang w:val="nl-NL"/>
+        </w:rPr>
+        <w:t>average</w:t>
+      </w:r>
+      <w:proofErr w:type="spellEnd"/>
+      <w:r>
+        <w:rPr>
+          <w:lang w:val="nl-NL"/>
+        </w:rPr>
+        <w:t xml:space="preserve">-methode het beste resultaat geeft voor dit project. </w:t>
       </w:r>
     </w:p>
     <w:p>
@@ -231,7 +309,21 @@
         <w:rPr>
           <w:lang w:val="en-GB"/>
         </w:rPr>
-        <w:t>(r+g+b)/3</w:t>
+        <w:t>(</w:t>
+      </w:r>
+      <w:proofErr w:type="spellStart"/>
+      <w:r>
+        <w:rPr>
+          <w:lang w:val="en-GB"/>
+        </w:rPr>
+        <w:t>r+g+b</w:t>
+      </w:r>
+      <w:proofErr w:type="spellEnd"/>
+      <w:r>
+        <w:rPr>
+          <w:lang w:val="en-GB"/>
+        </w:rPr>
+        <w:t>)/3</w:t>
       </w:r>
     </w:p>
     <w:p>
@@ -272,44 +364,42 @@
     </w:p>
     <w:p>
       <w:pPr>
-        <w:pStyle w:val="Kop2"/>
-        <w:rPr>
-          <w:lang w:val="nl-NL"/>
-        </w:rPr>
-      </w:pPr>
-      <w:r>
-        <w:rPr>
-          <w:lang w:val="nl-NL"/>
-        </w:rPr>
-        <w:t>Resultaten</w:t>
-      </w:r>
-    </w:p>
-    <w:p>
-      <w:pPr>
-        <w:rPr>
-          <w:color w:val="FF0000"/>
-          <w:lang w:val="nl-NL"/>
-        </w:rPr>
-      </w:pPr>
-      <w:r>
-        <w:rPr>
-          <w:color w:val="FF0000"/>
-          <w:lang w:val="nl-NL"/>
-        </w:rPr>
-        <w:t>[results here]</w:t>
+        <w:rPr>
+          <w:lang w:val="nl-NL"/>
+        </w:rPr>
+      </w:pPr>
+      <w:r>
+        <w:rPr>
+          <w:lang w:val="nl-NL"/>
+        </w:rPr>
+        <w:t>De code van het t</w:t>
+      </w:r>
+      <w:r>
+        <w:rPr>
+          <w:lang w:val="nl-NL"/>
+        </w:rPr>
+        <w:t xml:space="preserve">est programma is te vinden op het volgende adres: </w:t>
+      </w:r>
+      <w:hyperlink r:id="rId5" w:history="1">
+        <w:r>
+          <w:rPr>
+            <w:rStyle w:val="Hyperlink"/>
+            <w:lang w:val="nl-NL"/>
+          </w:rPr>
+          <w:t>https://github.com/Lennart99/HU-Vision-1819-Bas-Lennart/blob/master/meetrapporten/working/speed_test_conversie.cpp</w:t>
+        </w:r>
+      </w:hyperlink>
+      <w:r>
+        <w:rPr>
+          <w:lang w:val="nl-NL"/>
+        </w:rPr>
+        <w:t xml:space="preserve"> </w:t>
       </w:r>
       <w:bookmarkStart w:id="0" w:name="_GoBack"/>
       <w:bookmarkEnd w:id="0"/>
     </w:p>
     <w:p>
       <w:pPr>
-        <w:rPr>
-          <w:lang w:val="nl-NL"/>
-        </w:rPr>
-      </w:pPr>
-    </w:p>
-    <w:p>
-      <w:pPr>
         <w:pStyle w:val="Kop2"/>
         <w:rPr>
           <w:lang w:val="nl-NL"/>
@@ -319,6 +409,58 @@
         <w:rPr>
           <w:lang w:val="nl-NL"/>
         </w:rPr>
+        <w:t>Resultaten</w:t>
+      </w:r>
+    </w:p>
+    <w:p>
+      <w:pPr>
+        <w:rPr>
+          <w:color w:val="FF0000"/>
+          <w:lang w:val="nl-NL"/>
+        </w:rPr>
+      </w:pPr>
+      <w:r>
+        <w:rPr>
+          <w:color w:val="FF0000"/>
+          <w:lang w:val="nl-NL"/>
+        </w:rPr>
+        <w:t>[</w:t>
+      </w:r>
+      <w:proofErr w:type="spellStart"/>
+      <w:r>
+        <w:rPr>
+          <w:color w:val="FF0000"/>
+          <w:lang w:val="nl-NL"/>
+        </w:rPr>
+        <w:t>results</w:t>
+      </w:r>
+      <w:proofErr w:type="spellEnd"/>
+      <w:r>
+        <w:rPr>
+          <w:color w:val="FF0000"/>
+          <w:lang w:val="nl-NL"/>
+        </w:rPr>
+        <w:t xml:space="preserve"> here]</w:t>
+      </w:r>
+    </w:p>
+    <w:p>
+      <w:pPr>
+        <w:rPr>
+          <w:lang w:val="nl-NL"/>
+        </w:rPr>
+      </w:pPr>
+    </w:p>
+    <w:p>
+      <w:pPr>
+        <w:pStyle w:val="Kop2"/>
+        <w:rPr>
+          <w:lang w:val="nl-NL"/>
+        </w:rPr>
+      </w:pPr>
+      <w:r>
+        <w:rPr>
+          <w:lang w:val="nl-NL"/>
+        </w:rPr>
         <w:t>V</w:t>
       </w:r>
       <w:r>
@@ -359,6 +501,7 @@
         <w:rPr>
           <w:lang w:val="nl-NL"/>
         </w:rPr>
+        <w:lastRenderedPageBreak/>
         <w:t>C</w:t>
       </w:r>
       <w:r>
@@ -378,7 +521,21 @@
         <w:rPr>
           <w:lang w:val="nl-NL"/>
         </w:rPr>
-        <w:t xml:space="preserve">Uit deze gegevens kan worden geconcludeerd dat de Average </w:t>
+        <w:t xml:space="preserve">Uit deze gegevens kan worden geconcludeerd dat de </w:t>
+      </w:r>
+      <w:proofErr w:type="spellStart"/>
+      <w:r>
+        <w:rPr>
+          <w:lang w:val="nl-NL"/>
+        </w:rPr>
+        <w:t>Average</w:t>
+      </w:r>
+      <w:proofErr w:type="spellEnd"/>
+      <w:r>
+        <w:rPr>
+          <w:lang w:val="nl-NL"/>
+        </w:rPr>
+        <w:t xml:space="preserve"> </w:t>
       </w:r>
       <w:r>
         <w:rPr>
@@ -396,7 +553,49 @@
         <w:rPr>
           <w:lang w:val="nl-NL"/>
         </w:rPr>
-        <w:t>De luminosity methode blijkt significant langzamer te zijn dan de average methode. Om deze rede zullen we besluiten om de Average methode te gebruiken.</w:t>
+        <w:t xml:space="preserve">De </w:t>
+      </w:r>
+      <w:proofErr w:type="spellStart"/>
+      <w:r>
+        <w:rPr>
+          <w:lang w:val="nl-NL"/>
+        </w:rPr>
+        <w:t>luminosity</w:t>
+      </w:r>
+      <w:proofErr w:type="spellEnd"/>
+      <w:r>
+        <w:rPr>
+          <w:lang w:val="nl-NL"/>
+        </w:rPr>
+        <w:t xml:space="preserve"> methode blijkt significant langzamer te zijn dan de </w:t>
+      </w:r>
+      <w:proofErr w:type="spellStart"/>
+      <w:r>
+        <w:rPr>
+          <w:lang w:val="nl-NL"/>
+        </w:rPr>
+        <w:t>average</w:t>
+      </w:r>
+      <w:proofErr w:type="spellEnd"/>
+      <w:r>
+        <w:rPr>
+          <w:lang w:val="nl-NL"/>
+        </w:rPr>
+        <w:t xml:space="preserve"> methode. Om deze rede zullen we besluiten om de </w:t>
+      </w:r>
+      <w:proofErr w:type="spellStart"/>
+      <w:r>
+        <w:rPr>
+          <w:lang w:val="nl-NL"/>
+        </w:rPr>
+        <w:t>Average</w:t>
+      </w:r>
+      <w:proofErr w:type="spellEnd"/>
+      <w:r>
+        <w:rPr>
+          <w:lang w:val="nl-NL"/>
+        </w:rPr>
+        <w:t xml:space="preserve"> methode te gebruiken.</w:t>
       </w:r>
     </w:p>
     <w:p>
@@ -410,7 +609,6 @@
         <w:rPr>
           <w:lang w:val="nl-NL"/>
         </w:rPr>
-        <w:lastRenderedPageBreak/>
         <w:t>E</w:t>
       </w:r>
       <w:r>
@@ -1768,6 +1966,29 @@
       <w:szCs w:val="18"/>
     </w:rPr>
   </w:style>
+  <w:style w:type="character" w:styleId="Hyperlink">
+    <w:name w:val="Hyperlink"/>
+    <w:basedOn w:val="Standaardalinea-lettertype"/>
+    <w:uiPriority w:val="99"/>
+    <w:unhideWhenUsed/>
+    <w:rsid w:val="00734252"/>
+    <w:rPr>
+      <w:color w:val="0000FF" w:themeColor="hyperlink"/>
+      <w:u w:val="single"/>
+    </w:rPr>
+  </w:style>
+  <w:style w:type="character" w:styleId="Onopgelostemelding">
+    <w:name w:val="Unresolved Mention"/>
+    <w:basedOn w:val="Standaardalinea-lettertype"/>
+    <w:uiPriority w:val="99"/>
+    <w:semiHidden/>
+    <w:unhideWhenUsed/>
+    <w:rsid w:val="00734252"/>
+    <w:rPr>
+      <w:color w:val="605E5C"/>
+      <w:shd w:val="clear" w:color="auto" w:fill="E1DFDD"/>
+    </w:rPr>
+  </w:style>
 </w:styles>
 </file>
 

</xml_diff>

<commit_message>
Clear names of the test
</commit_message>
<xml_diff>
--- a/meetrapporten/working/Meetrapport RGB to Grayscale - snelheid.docx
+++ b/meetrapporten/working/Meetrapport RGB to Grayscale - snelheid.docx
@@ -47,8 +47,6 @@
         </w:rPr>
         <w:t>: snelheid</w:t>
       </w:r>
-      <w:bookmarkStart w:id="0" w:name="_GoBack"/>
-      <w:bookmarkEnd w:id="0"/>
     </w:p>
     <w:p>
       <w:pPr>
@@ -349,7 +347,21 @@
         <w:rPr>
           <w:lang w:val="en-GB"/>
         </w:rPr>
-        <w:t>(r/3)+(g/3)+(b/3)</w:t>
+        <w:t>(r/</w:t>
+      </w:r>
+      <w:proofErr w:type="gramStart"/>
+      <w:r>
+        <w:rPr>
+          <w:lang w:val="en-GB"/>
+        </w:rPr>
+        <w:t>3)+(</w:t>
+      </w:r>
+      <w:proofErr w:type="gramEnd"/>
+      <w:r>
+        <w:rPr>
+          <w:lang w:val="en-GB"/>
+        </w:rPr>
+        <w:t>g/3)+(b/3)</w:t>
       </w:r>
     </w:p>
     <w:p>
@@ -367,7 +379,21 @@
         <w:rPr>
           <w:lang w:val="en-GB"/>
         </w:rPr>
-        <w:t>(r*0,21)+(g*0,71)+(b*0,07)</w:t>
+        <w:t>(r*0,</w:t>
+      </w:r>
+      <w:proofErr w:type="gramStart"/>
+      <w:r>
+        <w:rPr>
+          <w:lang w:val="en-GB"/>
+        </w:rPr>
+        <w:t>21)+(</w:t>
+      </w:r>
+      <w:proofErr w:type="gramEnd"/>
+      <w:r>
+        <w:rPr>
+          <w:lang w:val="en-GB"/>
+        </w:rPr>
+        <w:t>g*0,71)+(b*0,07)</w:t>
       </w:r>
     </w:p>
     <w:p>
@@ -428,8 +454,8 @@
         <w:tblLook w:val="04A0" w:firstRow="1" w:lastRow="0" w:firstColumn="1" w:lastColumn="0" w:noHBand="0" w:noVBand="1"/>
       </w:tblPr>
       <w:tblGrid>
-        <w:gridCol w:w="1248"/>
-        <w:gridCol w:w="1440"/>
+        <w:gridCol w:w="1560"/>
+        <w:gridCol w:w="1228"/>
         <w:gridCol w:w="1440"/>
         <w:gridCol w:w="1448"/>
       </w:tblGrid>
@@ -439,7 +465,7 @@
         </w:trPr>
         <w:tc>
           <w:tcPr>
-            <w:tcW w:w="1248" w:type="dxa"/>
+            <w:tcW w:w="1560" w:type="dxa"/>
             <w:tcBorders>
               <w:top w:val="nil"/>
               <w:left w:val="nil"/>
@@ -473,13 +499,24 @@
                 <w:sz w:val="22"/>
                 <w:lang w:val="nl-NL" w:eastAsia="nl-NL"/>
               </w:rPr>
-              <w:t>Test-ID</w:t>
+              <w:t>Test</w:t>
+            </w:r>
+            <w:r>
+              <w:rPr>
+                <w:rFonts w:ascii="Calibri" w:eastAsia="Times New Roman" w:hAnsi="Calibri" w:cs="Calibri"/>
+                <w:b/>
+                <w:bCs/>
+                <w:color w:val="FFFFFF"/>
+                <w:sz w:val="22"/>
+                <w:lang w:val="nl-NL" w:eastAsia="nl-NL"/>
+              </w:rPr>
+              <w:t xml:space="preserve"> methode</w:t>
             </w:r>
           </w:p>
         </w:tc>
         <w:tc>
           <w:tcPr>
-            <w:tcW w:w="1440" w:type="dxa"/>
+            <w:tcW w:w="1128" w:type="dxa"/>
             <w:tcBorders>
               <w:top w:val="nil"/>
               <w:left w:val="single" w:sz="4" w:space="0" w:color="FFFFFF"/>
@@ -597,6 +634,8 @@
             </w:r>
           </w:p>
         </w:tc>
+        <w:bookmarkStart w:id="0" w:name="_GoBack"/>
+        <w:bookmarkEnd w:id="0"/>
       </w:tr>
       <w:tr>
         <w:trPr>
@@ -604,7 +643,7 @@
         </w:trPr>
         <w:tc>
           <w:tcPr>
-            <w:tcW w:w="1248" w:type="dxa"/>
+            <w:tcW w:w="1560" w:type="dxa"/>
             <w:tcBorders>
               <w:top w:val="single" w:sz="4" w:space="0" w:color="FFFFFF"/>
               <w:left w:val="nil"/>
@@ -627,6 +666,7 @@
                 <w:lang w:val="nl-NL" w:eastAsia="nl-NL"/>
               </w:rPr>
             </w:pPr>
+            <w:proofErr w:type="spellStart"/>
             <w:r>
               <w:rPr>
                 <w:rFonts w:ascii="Calibri" w:eastAsia="Times New Roman" w:hAnsi="Calibri" w:cs="Calibri"/>
@@ -634,13 +674,23 @@
                 <w:sz w:val="22"/>
                 <w:lang w:val="nl-NL" w:eastAsia="nl-NL"/>
               </w:rPr>
-              <w:t>1</w:t>
+              <w:t>Average</w:t>
+            </w:r>
+            <w:proofErr w:type="spellEnd"/>
+            <w:r>
+              <w:rPr>
+                <w:rFonts w:ascii="Calibri" w:eastAsia="Times New Roman" w:hAnsi="Calibri" w:cs="Calibri"/>
+                <w:color w:val="000000"/>
+                <w:sz w:val="22"/>
+                <w:lang w:val="nl-NL" w:eastAsia="nl-NL"/>
+              </w:rPr>
+              <w:t xml:space="preserve"> 1</w:t>
             </w:r>
           </w:p>
         </w:tc>
         <w:tc>
           <w:tcPr>
-            <w:tcW w:w="1440" w:type="dxa"/>
+            <w:tcW w:w="1128" w:type="dxa"/>
             <w:tcBorders>
               <w:top w:val="single" w:sz="4" w:space="0" w:color="FFFFFF"/>
               <w:left w:val="single" w:sz="4" w:space="0" w:color="FFFFFF"/>
@@ -753,7 +803,7 @@
         </w:trPr>
         <w:tc>
           <w:tcPr>
-            <w:tcW w:w="1248" w:type="dxa"/>
+            <w:tcW w:w="1560" w:type="dxa"/>
             <w:tcBorders>
               <w:top w:val="single" w:sz="4" w:space="0" w:color="FFFFFF"/>
               <w:left w:val="nil"/>
@@ -776,6 +826,26 @@
                 <w:lang w:val="nl-NL" w:eastAsia="nl-NL"/>
               </w:rPr>
             </w:pPr>
+            <w:proofErr w:type="spellStart"/>
+            <w:r>
+              <w:rPr>
+                <w:rFonts w:ascii="Calibri" w:eastAsia="Times New Roman" w:hAnsi="Calibri" w:cs="Calibri"/>
+                <w:color w:val="000000"/>
+                <w:sz w:val="22"/>
+                <w:lang w:val="nl-NL" w:eastAsia="nl-NL"/>
+              </w:rPr>
+              <w:t>Average</w:t>
+            </w:r>
+            <w:proofErr w:type="spellEnd"/>
+            <w:r>
+              <w:rPr>
+                <w:rFonts w:ascii="Calibri" w:eastAsia="Times New Roman" w:hAnsi="Calibri" w:cs="Calibri"/>
+                <w:color w:val="000000"/>
+                <w:sz w:val="22"/>
+                <w:lang w:val="nl-NL" w:eastAsia="nl-NL"/>
+              </w:rPr>
+              <w:t xml:space="preserve"> </w:t>
+            </w:r>
             <w:r>
               <w:rPr>
                 <w:rFonts w:ascii="Calibri" w:eastAsia="Times New Roman" w:hAnsi="Calibri" w:cs="Calibri"/>
@@ -789,7 +859,7 @@
         </w:tc>
         <w:tc>
           <w:tcPr>
-            <w:tcW w:w="1440" w:type="dxa"/>
+            <w:tcW w:w="1128" w:type="dxa"/>
             <w:tcBorders>
               <w:top w:val="single" w:sz="4" w:space="0" w:color="FFFFFF"/>
               <w:left w:val="single" w:sz="4" w:space="0" w:color="FFFFFF"/>
@@ -902,7 +972,7 @@
         </w:trPr>
         <w:tc>
           <w:tcPr>
-            <w:tcW w:w="1248" w:type="dxa"/>
+            <w:tcW w:w="1560" w:type="dxa"/>
             <w:tcBorders>
               <w:top w:val="single" w:sz="4" w:space="0" w:color="FFFFFF"/>
               <w:left w:val="nil"/>
@@ -925,6 +995,7 @@
                 <w:lang w:val="nl-NL" w:eastAsia="nl-NL"/>
               </w:rPr>
             </w:pPr>
+            <w:proofErr w:type="spellStart"/>
             <w:r>
               <w:rPr>
                 <w:rFonts w:ascii="Calibri" w:eastAsia="Times New Roman" w:hAnsi="Calibri" w:cs="Calibri"/>
@@ -932,13 +1003,23 @@
                 <w:sz w:val="22"/>
                 <w:lang w:val="nl-NL" w:eastAsia="nl-NL"/>
               </w:rPr>
-              <w:t>3</w:t>
+              <w:t>Luminosity</w:t>
+            </w:r>
+            <w:proofErr w:type="spellEnd"/>
+            <w:r>
+              <w:rPr>
+                <w:rFonts w:ascii="Calibri" w:eastAsia="Times New Roman" w:hAnsi="Calibri" w:cs="Calibri"/>
+                <w:color w:val="000000"/>
+                <w:sz w:val="22"/>
+                <w:lang w:val="nl-NL" w:eastAsia="nl-NL"/>
+              </w:rPr>
+              <w:t xml:space="preserve"> </w:t>
             </w:r>
           </w:p>
         </w:tc>
         <w:tc>
           <w:tcPr>
-            <w:tcW w:w="1440" w:type="dxa"/>
+            <w:tcW w:w="1128" w:type="dxa"/>
             <w:tcBorders>
               <w:top w:val="single" w:sz="4" w:space="0" w:color="FFFFFF"/>
               <w:left w:val="single" w:sz="4" w:space="0" w:color="FFFFFF"/>

</xml_diff>